<commit_message>
Update 2 tech reports
</commit_message>
<xml_diff>
--- a/reports/Итоговый_отчет_вариат_части.docx
+++ b/reports/Итоговый_отчет_вариат_части.docx
@@ -468,7 +468,7 @@
     <w:p>
       <w:pPr>
         <w:spacing w:before="100" w:beforeAutospacing="1" w:after="100" w:afterAutospacing="1" w:line="360" w:lineRule="auto"/>
-        <w:ind w:right="67"/>
+        <w:ind w:left="-5" w:right="67"/>
         <w:rPr>
           <w:rFonts w:ascii="Times New Roman" w:eastAsia="Times New Roman" w:hAnsi="Times New Roman" w:cs="Times New Roman"/>
           <w:color w:val="000000"/>
@@ -477,6 +477,40 @@
           <w:lang w:eastAsia="en-US" w:bidi="en-US"/>
         </w:rPr>
       </w:pPr>
+      <w:r>
+        <w:rPr>
+          <w:rFonts w:ascii="Times New Roman" w:eastAsia="Times New Roman" w:hAnsi="Times New Roman" w:cs="Times New Roman"/>
+          <w:color w:val="000000"/>
+          <w:sz w:val="28"/>
+          <w:szCs w:val="28"/>
+          <w:lang w:eastAsia="en-US" w:bidi="en-US"/>
+        </w:rPr>
+        <w:t>Руководитель практики: __</w:t>
+      </w:r>
+      <w:r>
+        <w:rPr>
+          <w:rFonts w:ascii="Times New Roman" w:eastAsia="Times New Roman" w:hAnsi="Times New Roman" w:cs="Times New Roman"/>
+          <w:bCs/>
+          <w:color w:val="000000"/>
+          <w:sz w:val="28"/>
+          <w:szCs w:val="28"/>
+          <w:u w:val="single"/>
+          <w:lang w:eastAsia="en-US" w:bidi="en-US"/>
+        </w:rPr>
+        <w:t>Чернова Вера Михайловна</w:t>
+      </w:r>
+      <w:r>
+        <w:rPr>
+          <w:rFonts w:ascii="Times New Roman" w:eastAsia="Times New Roman" w:hAnsi="Times New Roman" w:cs="Times New Roman"/>
+          <w:color w:val="000000"/>
+          <w:sz w:val="28"/>
+          <w:szCs w:val="28"/>
+          <w:lang w:eastAsia="en-US" w:bidi="en-US"/>
+        </w:rPr>
+        <w:t>__________</w:t>
+      </w:r>
+      <w:bookmarkStart w:id="0" w:name="_GoBack"/>
+      <w:bookmarkEnd w:id="0"/>
     </w:p>
     <w:p>
       <w:pPr>
@@ -529,8 +563,6 @@
           <w:lang w:eastAsia="en-US" w:bidi="en-US"/>
         </w:rPr>
       </w:pPr>
-      <w:bookmarkStart w:id="0" w:name="_GoBack"/>
-      <w:bookmarkEnd w:id="0"/>
     </w:p>
     <w:p>
       <w:pPr>
@@ -11632,7 +11664,7 @@
 </file>
 
 <file path=customXml/itemProps1.xml><?xml version="1.0" encoding="utf-8"?>
-<ds:datastoreItem xmlns:ds="http://schemas.openxmlformats.org/officeDocument/2006/customXml" ds:itemID="{9235E460-DBB8-445C-AD76-DB820885B588}">
+<ds:datastoreItem xmlns:ds="http://schemas.openxmlformats.org/officeDocument/2006/customXml" ds:itemID="{05671C9C-33F7-442B-B062-2AD41E36265B}">
   <ds:schemaRefs>
     <ds:schemaRef ds:uri="http://schemas.openxmlformats.org/officeDocument/2006/bibliography"/>
   </ds:schemaRefs>

</xml_diff>